<commit_message>
#2 added the final programming answer
</commit_message>
<xml_diff>
--- a/preliminaries/Preliminary_questions.docx
+++ b/preliminaries/Preliminary_questions.docx
@@ -1351,6 +1351,13 @@
       <w:proofErr w:type="spellEnd"/>
     </w:p>
     <w:p>
+      <w:pPr>
+        <w:rPr>
+          <w:rFonts w:ascii="Times New Roman" w:eastAsia="Times New Roman" w:hAnsi="Times New Roman" w:cs="Times New Roman"/>
+          <w:sz w:val="24"/>
+          <w:szCs w:val="24"/>
+        </w:rPr>
+      </w:pPr>
       <w:proofErr w:type="spellStart"/>
       <w:r>
         <w:rPr>
@@ -1368,9 +1375,313 @@
           <w:szCs w:val="24"/>
         </w:rPr>
         <w:t xml:space="preserve"> =0.2</w:t>
+      </w:r>
+    </w:p>
+    <w:p>
+      <w:pPr>
+        <w:pStyle w:val="Heading4"/>
+        <w:shd w:val="clear" w:color="auto" w:fill="FFFFFF"/>
+        <w:spacing w:before="90" w:beforeAutospacing="0" w:after="90" w:afterAutospacing="0"/>
+        <w:rPr>
+          <w:rFonts w:ascii="Helvetica" w:hAnsi="Helvetica" w:cs="Helvetica"/>
+          <w:b w:val="0"/>
+          <w:bCs w:val="0"/>
+          <w:color w:val="333333"/>
+          <w:sz w:val="26"/>
+          <w:szCs w:val="26"/>
+        </w:rPr>
+      </w:pPr>
+      <w:r>
+        <w:rPr>
+          <w:rFonts w:ascii="Helvetica" w:hAnsi="Helvetica" w:cs="Helvetica"/>
+          <w:b w:val="0"/>
+          <w:bCs w:val="0"/>
+          <w:color w:val="333333"/>
+          <w:sz w:val="26"/>
+          <w:szCs w:val="26"/>
+        </w:rPr>
+        <w:t>Q.8. Write a program to find the five character-level trigrams (strings with three characters, such as "</w:t>
+      </w:r>
+      <w:proofErr w:type="spellStart"/>
+      <w:r>
+        <w:rPr>
+          <w:rFonts w:ascii="Helvetica" w:hAnsi="Helvetica" w:cs="Helvetica"/>
+          <w:b w:val="0"/>
+          <w:bCs w:val="0"/>
+          <w:color w:val="333333"/>
+          <w:sz w:val="26"/>
+          <w:szCs w:val="26"/>
+        </w:rPr>
+        <w:t>abc</w:t>
+      </w:r>
+      <w:proofErr w:type="spellEnd"/>
+      <w:r>
+        <w:rPr>
+          <w:rFonts w:ascii="Helvetica" w:hAnsi="Helvetica" w:cs="Helvetica"/>
+          <w:b w:val="0"/>
+          <w:bCs w:val="0"/>
+          <w:color w:val="333333"/>
+          <w:sz w:val="26"/>
+          <w:szCs w:val="26"/>
+        </w:rPr>
+        <w:t>" or "</w:t>
+      </w:r>
+      <w:proofErr w:type="spellStart"/>
+      <w:r>
+        <w:rPr>
+          <w:rFonts w:ascii="Helvetica" w:hAnsi="Helvetica" w:cs="Helvetica"/>
+          <w:b w:val="0"/>
+          <w:bCs w:val="0"/>
+          <w:color w:val="333333"/>
+          <w:sz w:val="26"/>
+          <w:szCs w:val="26"/>
+        </w:rPr>
+        <w:t>rey</w:t>
+      </w:r>
+      <w:proofErr w:type="spellEnd"/>
+      <w:r>
+        <w:rPr>
+          <w:rFonts w:ascii="Helvetica" w:hAnsi="Helvetica" w:cs="Helvetica"/>
+          <w:b w:val="0"/>
+          <w:bCs w:val="0"/>
+          <w:color w:val="333333"/>
+          <w:sz w:val="26"/>
+          <w:szCs w:val="26"/>
+        </w:rPr>
+        <w:t>") that appear the highest number of times in the following poem (“When You Are Old” by W. B. Yeats). Please lowercase all letters. The trigrams should not contain spaces, but may include punctuations. The result should list the top five trigrams and how many times they occur, in the decreasing order of the occurrence frequency.</w:t>
+      </w:r>
+    </w:p>
+    <w:p>
+      <w:pPr>
+        <w:rPr>
+          <w:rFonts w:ascii="Times New Roman" w:eastAsia="Times New Roman" w:hAnsi="Times New Roman" w:cs="Times New Roman"/>
+          <w:sz w:val="24"/>
+          <w:szCs w:val="24"/>
+        </w:rPr>
+      </w:pPr>
+    </w:p>
+    <w:p>
+      <w:pPr>
+        <w:rPr>
+          <w:i/>
+        </w:rPr>
+      </w:pPr>
+      <w:r>
+        <w:rPr>
+          <w:i/>
+        </w:rPr>
+        <w:t xml:space="preserve">poem = </w:t>
+      </w:r>
+      <w:proofErr w:type="spellStart"/>
+      <w:proofErr w:type="gramStart"/>
+      <w:r>
+        <w:rPr>
+          <w:i/>
+        </w:rPr>
+        <w:t>poem.lower</w:t>
+      </w:r>
+      <w:proofErr w:type="spellEnd"/>
+      <w:proofErr w:type="gramEnd"/>
+      <w:r>
+        <w:rPr>
+          <w:i/>
+        </w:rPr>
+        <w:t>().replace("\n"," ")</w:t>
+      </w:r>
+    </w:p>
+    <w:p>
+      <w:pPr>
+        <w:rPr>
+          <w:i/>
+        </w:rPr>
+      </w:pPr>
+      <w:r>
+        <w:rPr>
+          <w:i/>
+        </w:rPr>
+        <w:t xml:space="preserve">print </w:t>
+      </w:r>
+      <w:proofErr w:type="gramStart"/>
+      <w:r>
+        <w:rPr>
+          <w:i/>
+        </w:rPr>
+        <w:t>poem[</w:t>
+      </w:r>
+      <w:proofErr w:type="gramEnd"/>
+      <w:r>
+        <w:rPr>
+          <w:i/>
+        </w:rPr>
+        <w:t>-10:]</w:t>
+      </w:r>
+    </w:p>
+    <w:p>
+      <w:pPr>
+        <w:rPr>
+          <w:i/>
+        </w:rPr>
+      </w:pPr>
+      <w:r>
+        <w:rPr>
+          <w:i/>
+        </w:rPr>
+        <w:t>count = Counter("</w:t>
+      </w:r>
+      <w:proofErr w:type="gramStart"/>
+      <w:r>
+        <w:rPr>
+          <w:i/>
+        </w:rPr>
+        <w:t>".join</w:t>
+      </w:r>
+      <w:proofErr w:type="gramEnd"/>
+      <w:r>
+        <w:rPr>
+          <w:i/>
+        </w:rPr>
+        <w:t>(</w:t>
+      </w:r>
+      <w:proofErr w:type="spellStart"/>
+      <w:r>
+        <w:rPr>
+          <w:i/>
+        </w:rPr>
+        <w:t>i</w:t>
+      </w:r>
+      <w:proofErr w:type="spellEnd"/>
+      <w:r>
+        <w:rPr>
+          <w:i/>
+        </w:rPr>
+        <w:t xml:space="preserve">) for </w:t>
+      </w:r>
+      <w:proofErr w:type="spellStart"/>
+      <w:r>
+        <w:rPr>
+          <w:i/>
+        </w:rPr>
+        <w:t>i</w:t>
+      </w:r>
+      <w:proofErr w:type="spellEnd"/>
+      <w:r>
+        <w:rPr>
+          <w:i/>
+        </w:rPr>
+        <w:t xml:space="preserve"> in zip(</w:t>
+      </w:r>
+      <w:proofErr w:type="spellStart"/>
+      <w:r>
+        <w:rPr>
+          <w:i/>
+        </w:rPr>
+        <w:t>poem,poem</w:t>
+      </w:r>
+      <w:proofErr w:type="spellEnd"/>
+      <w:r>
+        <w:rPr>
+          <w:i/>
+        </w:rPr>
+        <w:t xml:space="preserve">[1:],poem[2:]) if " " not in </w:t>
+      </w:r>
+      <w:proofErr w:type="spellStart"/>
+      <w:r>
+        <w:rPr>
+          <w:i/>
+        </w:rPr>
+        <w:t>i</w:t>
+      </w:r>
+      <w:proofErr w:type="spellEnd"/>
+      <w:r>
+        <w:rPr>
+          <w:i/>
+        </w:rPr>
+        <w:t>)</w:t>
+      </w:r>
+    </w:p>
+    <w:p>
+      <w:pPr>
+        <w:rPr>
+          <w:i/>
+        </w:rPr>
+      </w:pPr>
+      <w:r>
+        <w:rPr>
+          <w:i/>
+        </w:rPr>
+        <w:t xml:space="preserve">print </w:t>
+      </w:r>
+      <w:proofErr w:type="spellStart"/>
+      <w:proofErr w:type="gramStart"/>
+      <w:r>
+        <w:rPr>
+          <w:i/>
+        </w:rPr>
+        <w:t>count.most</w:t>
+      </w:r>
+      <w:proofErr w:type="gramEnd"/>
+      <w:r>
+        <w:rPr>
+          <w:i/>
+        </w:rPr>
+        <w:t>_common</w:t>
+      </w:r>
+      <w:proofErr w:type="spellEnd"/>
+      <w:r>
+        <w:rPr>
+          <w:i/>
+        </w:rPr>
+        <w:t>(5)</w:t>
       </w:r>
       <w:bookmarkStart w:id="0" w:name="_GoBack"/>
       <w:bookmarkEnd w:id="0"/>
+    </w:p>
+    <w:p>
+      <w:pPr>
+        <w:rPr>
+          <w:b/>
+          <w:i/>
+        </w:rPr>
+      </w:pPr>
+      <w:r>
+        <w:rPr>
+          <w:b/>
+          <w:i/>
+        </w:rPr>
+        <w:t>[('and', 12), ('you', 8), ('the', 8), ('</w:t>
+      </w:r>
+      <w:proofErr w:type="spellStart"/>
+      <w:r>
+        <w:rPr>
+          <w:b/>
+          <w:i/>
+        </w:rPr>
+        <w:t>ove</w:t>
+      </w:r>
+      <w:proofErr w:type="spellEnd"/>
+      <w:r>
+        <w:rPr>
+          <w:b/>
+          <w:i/>
+        </w:rPr>
+        <w:t>', 7), ('</w:t>
+      </w:r>
+      <w:proofErr w:type="spellStart"/>
+      <w:r>
+        <w:rPr>
+          <w:b/>
+          <w:i/>
+        </w:rPr>
+        <w:t>lov</w:t>
+      </w:r>
+      <w:proofErr w:type="spellEnd"/>
+      <w:r>
+        <w:rPr>
+          <w:b/>
+          <w:i/>
+        </w:rPr>
+        <w:t>', 6)]</w:t>
+      </w:r>
     </w:p>
     <w:sectPr>
       <w:pgSz w:w="12240" w:h="15840"/>
@@ -1505,6 +1816,7 @@
     <w:lsdException w:name="HTML Sample" w:semiHidden="1" w:unhideWhenUsed="1"/>
     <w:lsdException w:name="HTML Typewriter" w:semiHidden="1" w:unhideWhenUsed="1"/>
     <w:lsdException w:name="HTML Variable" w:semiHidden="1" w:unhideWhenUsed="1"/>
+    <w:lsdException w:name="Normal Table" w:semiHidden="1" w:unhideWhenUsed="1"/>
     <w:lsdException w:name="annotation subject" w:semiHidden="1" w:unhideWhenUsed="1"/>
     <w:lsdException w:name="No List" w:semiHidden="1" w:unhideWhenUsed="1"/>
     <w:lsdException w:name="Outline List 1" w:semiHidden="1" w:unhideWhenUsed="1"/>
@@ -1550,9 +1862,11 @@
     <w:lsdException w:name="Table Subtle 1" w:semiHidden="1" w:unhideWhenUsed="1"/>
     <w:lsdException w:name="Table Subtle 2" w:semiHidden="1" w:unhideWhenUsed="1"/>
     <w:lsdException w:name="Table Web 1" w:semiHidden="1" w:unhideWhenUsed="1"/>
+    <w:lsdException w:name="Table Web 2" w:semiHidden="1" w:unhideWhenUsed="1"/>
     <w:lsdException w:name="Table Web 3" w:semiHidden="1" w:unhideWhenUsed="1"/>
     <w:lsdException w:name="Balloon Text" w:semiHidden="1" w:unhideWhenUsed="1"/>
     <w:lsdException w:name="Table Grid" w:uiPriority="39"/>
+    <w:lsdException w:name="Table Theme" w:semiHidden="1" w:unhideWhenUsed="1"/>
     <w:lsdException w:name="Placeholder Text" w:semiHidden="1"/>
     <w:lsdException w:name="No Spacing" w:uiPriority="1" w:qFormat="1"/>
     <w:lsdException w:name="Light Shading" w:uiPriority="60"/>

</xml_diff>